<commit_message>
Fonctionnalisation du menu Calendrier [1]
</commit_message>
<xml_diff>
--- a/documentation/algorithmes/OnClickChaleur.docx
+++ b/documentation/algorithmes/OnClickChaleur.docx
@@ -454,14 +454,12 @@
                                 <w:color w:val="E7E6E6" w:themeColor="background2"/>
                               </w:rPr>
                             </w:pPr>
-                            <w:proofErr w:type="spellStart"/>
                             <w:r>
                               <w:rPr>
                                 <w:color w:val="E7E6E6" w:themeColor="background2"/>
                               </w:rPr>
                               <w:t>dateCalendrier</w:t>
                             </w:r>
-                            <w:proofErr w:type="spellEnd"/>
                           </w:p>
                         </w:txbxContent>
                       </wps:txbx>
@@ -889,6 +887,22 @@
       </w:r>
     </w:p>
     <w:p>
+      <w:r>
+        <w:t>utiliser casesGestation au lieu de ce que j’ai la</w:t>
+      </w:r>
+      <w:r>
+        <w:rPr>
+          <w:rFonts w:ascii="Cambria" w:hAnsi="Cambria" w:cs="Cambria"/>
+        </w:rPr>
+        <w:t> </w:t>
+      </w:r>
+      <w:r>
+        <w:t>.</w:t>
+      </w:r>
+      <w:bookmarkStart w:id="0" w:name="_GoBack"/>
+      <w:bookmarkEnd w:id="0"/>
+    </w:p>
+    <w:p>
       <w:pPr>
         <w:rPr>
           <w:color w:val="E7E6E6" w:themeColor="background2"/>
@@ -941,8 +955,6 @@
           </wp:inline>
         </w:drawing>
       </w:r>
-      <w:bookmarkStart w:id="0" w:name="_GoBack"/>
-      <w:bookmarkEnd w:id="0"/>
     </w:p>
     <w:sectPr>
       <w:pgSz w:w="11906" w:h="16838"/>

</xml_diff>